<commit_message>
PSoC BLE, camera data acq, keen app, and meeting
</commit_message>
<xml_diff>
--- a/IDEAlab/KEEN Application.docx
+++ b/IDEAlab/KEEN Application.docx
@@ -3,14 +3,22 @@
 <w:document xmlns:wpc="http://schemas.microsoft.com/office/word/2010/wordprocessingCanvas" xmlns:cx="http://schemas.microsoft.com/office/drawing/2014/chartex" xmlns:cx1="http://schemas.microsoft.com/office/drawing/2015/9/8/chartex" xmlns:cx2="http://schemas.microsoft.com/office/drawing/2015/10/21/chartex" xmlns:cx3="http://schemas.microsoft.com/office/drawing/2016/5/9/chartex" xmlns:cx4="http://schemas.microsoft.com/office/drawing/2016/5/10/chartex" xmlns:cx5="http://schemas.microsoft.com/office/drawing/2016/5/11/chartex" xmlns:cx6="http://schemas.microsoft.com/office/drawing/2016/5/12/chartex" xmlns:cx7="http://schemas.microsoft.com/office/drawing/2016/5/13/chartex" xmlns:cx8="http://schemas.microsoft.com/office/drawing/2016/5/14/chartex" xmlns:mc="http://schemas.openxmlformats.org/markup-compatibility/2006" xmlns:aink="http://schemas.microsoft.com/office/drawing/2016/ink" xmlns:am3d="http://schemas.microsoft.com/office/drawing/2017/model3d" xmlns:o="urn:schemas-microsoft-com:office:office" xmlns:r="http://schemas.openxmlformats.org/officeDocument/2006/relationships" xmlns:m="http://schemas.openxmlformats.org/officeDocument/2006/math" xmlns:v="urn:schemas-microsoft-com:vml" xmlns:wp14="http://schemas.microsoft.com/office/word/2010/wordprocessingDrawing" xmlns:wp="http://schemas.openxmlformats.org/drawingml/2006/wordprocessingDrawing" xmlns:w10="urn:schemas-microsoft-com:office:word" xmlns:w="http://schemas.openxmlformats.org/wordprocessingml/2006/main" xmlns:w14="http://schemas.microsoft.com/office/word/2010/wordml" xmlns:w15="http://schemas.microsoft.com/office/word/2012/wordml" xmlns:w16cid="http://schemas.microsoft.com/office/word/2016/wordml/cid" xmlns:w16se="http://schemas.microsoft.com/office/word/2015/wordml/symex" xmlns:wpg="http://schemas.microsoft.com/office/word/2010/wordprocessingGroup" xmlns:wpi="http://schemas.microsoft.com/office/word/2010/wordprocessingInk" xmlns:wne="http://schemas.microsoft.com/office/word/2006/wordml" xmlns:wps="http://schemas.microsoft.com/office/word/2010/wordprocessingShape" mc:Ignorable="w14 w15 w16se w16cid wp14">
   <w:body>
     <w:p>
+      <w:pPr>
+        <w:spacing w:after="0"/>
+      </w:pPr>
       <w:r>
         <w:t>Cs: Curiosity, Connections, Creating value</w:t>
       </w:r>
     </w:p>
     <w:p>
+      <w:pPr>
+        <w:spacing w:after="0"/>
+      </w:pPr>
+      <w:proofErr w:type="spellStart"/>
       <w:r>
         <w:t>Curiiosity</w:t>
       </w:r>
+      <w:proofErr w:type="spellEnd"/>
     </w:p>
     <w:p>
       <w:pPr>
@@ -19,6 +27,7 @@
           <w:ilvl w:val="0"/>
           <w:numId w:val="1"/>
         </w:numPr>
+        <w:spacing w:after="0"/>
       </w:pPr>
       <w:r>
         <w:t>Rapidly changing world</w:t>
@@ -31,6 +40,7 @@
           <w:ilvl w:val="0"/>
           <w:numId w:val="1"/>
         </w:numPr>
+        <w:spacing w:after="0"/>
       </w:pPr>
       <w:r>
         <w:t>Research question</w:t>
@@ -43,12 +53,24 @@
           <w:ilvl w:val="0"/>
           <w:numId w:val="1"/>
         </w:numPr>
-      </w:pPr>
-      <w:r>
-        <w:t>Could robots be built cheaper, smaller, faster—by students?</w:t>
-      </w:r>
-    </w:p>
-    <w:p>
+        <w:spacing w:after="0"/>
+      </w:pPr>
+      <w:r>
+        <w:t xml:space="preserve">Could robots </w:t>
+      </w:r>
+      <w:proofErr w:type="gramStart"/>
+      <w:r>
+        <w:t>be built</w:t>
+      </w:r>
+      <w:proofErr w:type="gramEnd"/>
+      <w:r>
+        <w:t xml:space="preserve"> cheaper, smaller, faster—by students?</w:t>
+      </w:r>
+    </w:p>
+    <w:p>
+      <w:pPr>
+        <w:spacing w:after="0"/>
+      </w:pPr>
       <w:r>
         <w:t>Connections</w:t>
       </w:r>
@@ -60,6 +82,7 @@
           <w:ilvl w:val="0"/>
           <w:numId w:val="2"/>
         </w:numPr>
+        <w:spacing w:after="0"/>
       </w:pPr>
       <w:r>
         <w:t>Brining things together</w:t>
@@ -72,6 +95,7 @@
           <w:ilvl w:val="0"/>
           <w:numId w:val="2"/>
         </w:numPr>
+        <w:spacing w:after="0"/>
       </w:pPr>
       <w:r>
         <w:t>My past research</w:t>
@@ -84,9 +108,18 @@
           <w:ilvl w:val="0"/>
           <w:numId w:val="2"/>
         </w:numPr>
-      </w:pPr>
-      <w:r>
-        <w:t>Papers I’ve read</w:t>
+        <w:spacing w:after="0"/>
+      </w:pPr>
+      <w:r>
+        <w:t xml:space="preserve">Papers </w:t>
+      </w:r>
+      <w:proofErr w:type="gramStart"/>
+      <w:r>
+        <w:t>I’ve</w:t>
+      </w:r>
+      <w:proofErr w:type="gramEnd"/>
+      <w:r>
+        <w:t xml:space="preserve"> read</w:t>
       </w:r>
     </w:p>
     <w:p>
@@ -96,12 +129,16 @@
           <w:ilvl w:val="0"/>
           <w:numId w:val="2"/>
         </w:numPr>
+        <w:spacing w:after="0"/>
       </w:pPr>
       <w:r>
         <w:t>Dr. Aukes</w:t>
       </w:r>
     </w:p>
     <w:p>
+      <w:pPr>
+        <w:spacing w:after="0"/>
+      </w:pPr>
       <w:r>
         <w:t>Creating Value</w:t>
       </w:r>
@@ -113,6 +150,7 @@
           <w:ilvl w:val="0"/>
           <w:numId w:val="3"/>
         </w:numPr>
+        <w:spacing w:after="0"/>
       </w:pPr>
       <w:r>
         <w:t>Impact on others</w:t>
@@ -125,6 +163,7 @@
           <w:ilvl w:val="0"/>
           <w:numId w:val="3"/>
         </w:numPr>
+        <w:spacing w:after="0"/>
       </w:pPr>
       <w:r>
         <w:t>Past results</w:t>
@@ -137,20 +176,43 @@
           <w:ilvl w:val="0"/>
           <w:numId w:val="3"/>
         </w:numPr>
+        <w:spacing w:after="0"/>
       </w:pPr>
       <w:r>
         <w:t>Potential applications</w:t>
       </w:r>
     </w:p>
     <w:p>
+      <w:pPr>
+        <w:spacing w:after="0"/>
+      </w:pPr>
       <w:r>
         <w:t>Overvie</w:t>
       </w:r>
       <w:r>
-        <w:t>w and explain how 3Cs are integrated. Describe how EM will benefit research and who will be impacted</w:t>
-      </w:r>
-    </w:p>
-    <w:p>
+        <w:t xml:space="preserve">w and explain how 3Cs </w:t>
+      </w:r>
+      <w:proofErr w:type="gramStart"/>
+      <w:r>
+        <w:t>are integrated</w:t>
+      </w:r>
+      <w:proofErr w:type="gramEnd"/>
+      <w:r>
+        <w:t xml:space="preserve">. Describe how EM will </w:t>
+      </w:r>
+      <w:proofErr w:type="gramStart"/>
+      <w:r>
+        <w:t>benefit</w:t>
+      </w:r>
+      <w:proofErr w:type="gramEnd"/>
+      <w:r>
+        <w:t xml:space="preserve"> research and who will be impacted</w:t>
+      </w:r>
+    </w:p>
+    <w:p>
+      <w:pPr>
+        <w:spacing w:after="0"/>
+      </w:pPr>
       <w:r>
         <w:br w:type="page"/>
       </w:r>
@@ -158,6 +220,7 @@
     <w:p>
       <w:pPr>
         <w:pStyle w:val="textbox"/>
+        <w:spacing w:before="0" w:beforeAutospacing="0" w:after="0" w:afterAutospacing="0"/>
         <w:rPr>
           <w:rFonts w:ascii="Arial" w:hAnsi="Arial" w:cs="Arial"/>
           <w:b/>
@@ -179,6 +242,7 @@
     <w:p>
       <w:pPr>
         <w:pStyle w:val="textbox"/>
+        <w:spacing w:before="0" w:beforeAutospacing="0" w:after="0" w:afterAutospacing="0"/>
         <w:rPr>
           <w:rFonts w:ascii="Arial" w:hAnsi="Arial" w:cs="Arial"/>
           <w:sz w:val="17"/>
@@ -197,80 +261,260 @@
     <w:p>
       <w:pPr>
         <w:pStyle w:val="textbox"/>
-        <w:rPr>
-          <w:rFonts w:ascii="Arial" w:hAnsi="Arial" w:cs="Arial"/>
-          <w:b/>
-          <w:sz w:val="17"/>
-          <w:szCs w:val="17"/>
-        </w:rPr>
-      </w:pPr>
-      <w:r>
-        <w:rPr>
-          <w:rFonts w:ascii="Arial" w:hAnsi="Arial" w:cs="Arial"/>
-          <w:b/>
-          <w:sz w:val="17"/>
-          <w:szCs w:val="17"/>
-        </w:rPr>
-        <w:t xml:space="preserve">Curiosity </w:t>
-      </w:r>
-    </w:p>
-    <w:p>
-      <w:pPr>
-        <w:pStyle w:val="textbox"/>
-        <w:rPr>
-          <w:rFonts w:ascii="Arial" w:hAnsi="Arial" w:cs="Arial"/>
-          <w:sz w:val="17"/>
-          <w:szCs w:val="17"/>
-        </w:rPr>
-      </w:pPr>
-      <w:r>
-        <w:rPr>
-          <w:rFonts w:ascii="Arial" w:hAnsi="Arial" w:cs="Arial"/>
-          <w:sz w:val="17"/>
-          <w:szCs w:val="17"/>
-        </w:rPr>
-        <w:t>&lt;Explain how your</w:t>
-      </w:r>
-      <w:r>
-        <w:rPr>
-          <w:rFonts w:ascii="Arial" w:hAnsi="Arial" w:cs="Arial"/>
-          <w:sz w:val="17"/>
+        <w:spacing w:before="0" w:beforeAutospacing="0" w:after="0" w:afterAutospacing="0"/>
+        <w:rPr>
+          <w:szCs w:val="17"/>
+        </w:rPr>
+      </w:pPr>
+      <w:r>
+        <w:rPr>
+          <w:szCs w:val="17"/>
+        </w:rPr>
+        <w:t xml:space="preserve">The proposed research project will continue my work in Dr. Aukes’ lab over the past two semesters with the goal of </w:t>
+      </w:r>
+      <w:r>
+        <w:rPr>
+          <w:szCs w:val="17"/>
+        </w:rPr>
+        <w:t>demonstrating</w:t>
+      </w:r>
+      <w:r>
+        <w:rPr>
+          <w:szCs w:val="17"/>
+        </w:rPr>
+        <w:t xml:space="preserve"> that</w:t>
+      </w:r>
+      <w:r>
+        <w:rPr>
+          <w:szCs w:val="17"/>
+        </w:rPr>
+        <w:t xml:space="preserve"> a </w:t>
+      </w:r>
+      <w:r>
+        <w:rPr>
+          <w:szCs w:val="17"/>
+        </w:rPr>
+        <w:t xml:space="preserve">high-performance </w:t>
+      </w:r>
+      <w:r>
+        <w:rPr>
+          <w:szCs w:val="17"/>
+        </w:rPr>
+        <w:t>dynamic legged robot</w:t>
+      </w:r>
+      <w:r>
+        <w:rPr>
+          <w:szCs w:val="17"/>
+        </w:rPr>
+        <w:t xml:space="preserve"> can be designed and built by</w:t>
+      </w:r>
+      <w:r>
+        <w:rPr>
+          <w:szCs w:val="17"/>
+        </w:rPr>
+        <w:t xml:space="preserve"> and for</w:t>
+      </w:r>
+      <w:r>
+        <w:rPr>
           <w:szCs w:val="17"/>
         </w:rPr>
         <w:t xml:space="preserve"> </w:t>
       </w:r>
       <w:r>
         <w:rPr>
-          <w:rFonts w:ascii="Arial" w:hAnsi="Arial" w:cs="Arial"/>
-          <w:sz w:val="17"/>
-          <w:szCs w:val="17"/>
-        </w:rPr>
-        <w:t xml:space="preserve">curiosity will impact how you approach your research or project or how it will nfluence your experience at the conference or event.&gt; </w:t>
-      </w:r>
-    </w:p>
-    <w:p>
-      <w:pPr>
-        <w:pStyle w:val="textbox"/>
-        <w:rPr>
-          <w:rFonts w:ascii="Arial" w:hAnsi="Arial" w:cs="Arial"/>
-          <w:sz w:val="17"/>
-          <w:szCs w:val="17"/>
-        </w:rPr>
-      </w:pPr>
-      <w:r>
-        <w:rPr>
-          <w:rFonts w:ascii="Arial" w:hAnsi="Arial" w:cs="Arial"/>
-          <w:sz w:val="17"/>
-          <w:szCs w:val="17"/>
-        </w:rPr>
-        <w:t>While the traditional view of robots would sa</w:t>
+          <w:szCs w:val="17"/>
+        </w:rPr>
+        <w:t xml:space="preserve">undergraduate and high school </w:t>
+      </w:r>
+      <w:r>
+        <w:rPr>
+          <w:szCs w:val="17"/>
+        </w:rPr>
+        <w:t>students</w:t>
+      </w:r>
+      <w:r>
+        <w:rPr>
+          <w:szCs w:val="17"/>
+        </w:rPr>
+        <w:t xml:space="preserve"> as an educational tool</w:t>
+      </w:r>
+      <w:r>
+        <w:rPr>
+          <w:szCs w:val="17"/>
+        </w:rPr>
+        <w:t xml:space="preserve">. </w:t>
+      </w:r>
+      <w:r>
+        <w:rPr>
+          <w:szCs w:val="17"/>
+        </w:rPr>
+        <w:t xml:space="preserve">Dr. Aukes’ </w:t>
+      </w:r>
+      <w:proofErr w:type="spellStart"/>
+      <w:r>
+        <w:rPr>
+          <w:szCs w:val="17"/>
+        </w:rPr>
+        <w:t>IDEALab</w:t>
+      </w:r>
+      <w:proofErr w:type="spellEnd"/>
+      <w:r>
+        <w:rPr>
+          <w:szCs w:val="17"/>
+        </w:rPr>
+        <w:t xml:space="preserve"> utilizes laminate construction to build simple, yet effective foldable robots from cheap materials</w:t>
+      </w:r>
+      <w:r>
+        <w:rPr>
+          <w:szCs w:val="17"/>
+        </w:rPr>
+        <w:t xml:space="preserve">, allowing robots such as the one that this research will develop to </w:t>
+      </w:r>
+      <w:r>
+        <w:rPr>
+          <w:szCs w:val="17"/>
+        </w:rPr>
+        <w:t>be</w:t>
+      </w:r>
+      <w:r>
+        <w:rPr>
+          <w:szCs w:val="17"/>
+        </w:rPr>
+        <w:t xml:space="preserve"> </w:t>
       </w:r>
       <w:bookmarkStart w:id="0" w:name="_GoBack"/>
       <w:bookmarkEnd w:id="0"/>
+      <w:r>
+        <w:rPr>
+          <w:szCs w:val="17"/>
+        </w:rPr>
+        <w:t xml:space="preserve">constructed from scratch in a couple hours by students </w:t>
+      </w:r>
+      <w:r>
+        <w:rPr>
+          <w:szCs w:val="17"/>
+        </w:rPr>
+        <w:t>using standard equipment</w:t>
+      </w:r>
+      <w:r>
+        <w:rPr>
+          <w:szCs w:val="17"/>
+        </w:rPr>
+        <w:t>.</w:t>
+      </w:r>
+      <w:r>
+        <w:rPr>
+          <w:szCs w:val="17"/>
+        </w:rPr>
+        <w:t xml:space="preserve"> </w:t>
+      </w:r>
+      <w:r>
+        <w:rPr>
+          <w:szCs w:val="17"/>
+        </w:rPr>
+        <w:t>This research will incorporate</w:t>
+      </w:r>
+      <w:r>
+        <w:rPr>
+          <w:szCs w:val="17"/>
+        </w:rPr>
+        <w:t xml:space="preserve"> </w:t>
+      </w:r>
+      <w:r>
+        <w:rPr>
+          <w:szCs w:val="17"/>
+        </w:rPr>
+        <w:t>ope</w:t>
+      </w:r>
+      <w:r>
+        <w:rPr>
+          <w:szCs w:val="17"/>
+        </w:rPr>
+        <w:t>n</w:t>
+      </w:r>
+      <w:r>
+        <w:rPr>
+          <w:szCs w:val="17"/>
+        </w:rPr>
+        <w:t xml:space="preserve"> </w:t>
+      </w:r>
+      <w:r>
+        <w:rPr>
+          <w:szCs w:val="17"/>
+        </w:rPr>
+        <w:t>simulation</w:t>
+      </w:r>
+      <w:r>
+        <w:rPr>
+          <w:szCs w:val="17"/>
+        </w:rPr>
+        <w:t xml:space="preserve"> </w:t>
+      </w:r>
+      <w:r>
+        <w:rPr>
+          <w:szCs w:val="17"/>
+        </w:rPr>
+        <w:t>methods and</w:t>
+      </w:r>
+      <w:r>
+        <w:rPr>
+          <w:szCs w:val="17"/>
+        </w:rPr>
+        <w:t xml:space="preserve"> modular</w:t>
+      </w:r>
+      <w:r>
+        <w:rPr>
+          <w:szCs w:val="17"/>
+        </w:rPr>
+        <w:t xml:space="preserve"> devices </w:t>
+      </w:r>
+      <w:r>
+        <w:rPr>
+          <w:szCs w:val="17"/>
+        </w:rPr>
+        <w:t>developed over the past two semesters into a completed robot platform</w:t>
+      </w:r>
+      <w:r>
+        <w:rPr>
+          <w:szCs w:val="17"/>
+        </w:rPr>
+        <w:t>.</w:t>
+      </w:r>
+      <w:r>
+        <w:rPr>
+          <w:szCs w:val="17"/>
+        </w:rPr>
+        <w:t xml:space="preserve"> The resulting platform </w:t>
+      </w:r>
+      <w:r>
+        <w:rPr>
+          <w:szCs w:val="17"/>
+        </w:rPr>
+        <w:t xml:space="preserve">and the methods used to make it </w:t>
+      </w:r>
+      <w:r>
+        <w:rPr>
+          <w:szCs w:val="17"/>
+        </w:rPr>
+        <w:t xml:space="preserve">will </w:t>
+      </w:r>
+      <w:r>
+        <w:rPr>
+          <w:szCs w:val="17"/>
+        </w:rPr>
+        <w:t>be suitable for use by instructors in teaching robotic concepts to students</w:t>
+      </w:r>
+      <w:r>
+        <w:rPr>
+          <w:szCs w:val="17"/>
+        </w:rPr>
+        <w:t>.</w:t>
+      </w:r>
     </w:p>
     <w:p>
       <w:pPr>
         <w:pStyle w:val="textbox"/>
+        <w:spacing w:before="0" w:beforeAutospacing="0" w:after="0" w:afterAutospacing="0"/>
         <w:rPr>
           <w:rFonts w:ascii="Arial" w:hAnsi="Arial" w:cs="Arial"/>
           <w:b/>
@@ -285,49 +529,297 @@
           <w:sz w:val="17"/>
           <w:szCs w:val="17"/>
         </w:rPr>
+        <w:t xml:space="preserve">Curiosity </w:t>
+      </w:r>
+    </w:p>
+    <w:p>
+      <w:pPr>
+        <w:pStyle w:val="textbox"/>
+        <w:spacing w:before="0" w:beforeAutospacing="0" w:after="0" w:afterAutospacing="0"/>
+        <w:rPr>
+          <w:rFonts w:ascii="Arial" w:hAnsi="Arial" w:cs="Arial"/>
+          <w:sz w:val="17"/>
+          <w:szCs w:val="17"/>
+        </w:rPr>
+      </w:pPr>
+      <w:r>
+        <w:rPr>
+          <w:rFonts w:ascii="Arial" w:hAnsi="Arial" w:cs="Arial"/>
+          <w:sz w:val="17"/>
+          <w:szCs w:val="17"/>
+        </w:rPr>
+        <w:t xml:space="preserve">&lt;Explain how your curiosity will </w:t>
+      </w:r>
+      <w:proofErr w:type="gramStart"/>
+      <w:r>
+        <w:rPr>
+          <w:rFonts w:ascii="Arial" w:hAnsi="Arial" w:cs="Arial"/>
+          <w:sz w:val="17"/>
+          <w:szCs w:val="17"/>
+        </w:rPr>
+        <w:t>impact</w:t>
+      </w:r>
+      <w:proofErr w:type="gramEnd"/>
+      <w:r>
+        <w:rPr>
+          <w:rFonts w:ascii="Arial" w:hAnsi="Arial" w:cs="Arial"/>
+          <w:sz w:val="17"/>
+          <w:szCs w:val="17"/>
+        </w:rPr>
+        <w:t xml:space="preserve"> how you approach your research </w:t>
+      </w:r>
+    </w:p>
+    <w:p>
+      <w:pPr>
+        <w:pStyle w:val="textbox"/>
+        <w:spacing w:before="0" w:beforeAutospacing="0" w:after="0" w:afterAutospacing="0"/>
+        <w:rPr>
+          <w:szCs w:val="17"/>
+        </w:rPr>
+      </w:pPr>
+      <w:r>
+        <w:rPr>
+          <w:szCs w:val="17"/>
+        </w:rPr>
+        <w:t>Traditional robots</w:t>
+      </w:r>
+      <w:r>
+        <w:rPr>
+          <w:szCs w:val="17"/>
+        </w:rPr>
+        <w:t xml:space="preserve"> are </w:t>
+      </w:r>
+      <w:proofErr w:type="gramStart"/>
+      <w:r>
+        <w:rPr>
+          <w:szCs w:val="17"/>
+        </w:rPr>
+        <w:t>complex</w:t>
+      </w:r>
+      <w:proofErr w:type="gramEnd"/>
+      <w:r>
+        <w:rPr>
+          <w:szCs w:val="17"/>
+        </w:rPr>
+        <w:t xml:space="preserve"> </w:t>
+      </w:r>
+      <w:r>
+        <w:rPr>
+          <w:szCs w:val="17"/>
+        </w:rPr>
+        <w:t xml:space="preserve">and </w:t>
+      </w:r>
+      <w:r>
+        <w:rPr>
+          <w:szCs w:val="17"/>
+        </w:rPr>
+        <w:t>their manufacture req</w:t>
+      </w:r>
+      <w:r>
+        <w:rPr>
+          <w:szCs w:val="17"/>
+        </w:rPr>
+        <w:t xml:space="preserve">uires advanced machining tools, largely limiting their use to military and industrial applications. </w:t>
+      </w:r>
+      <w:r>
+        <w:rPr>
+          <w:szCs w:val="17"/>
+        </w:rPr>
+        <w:t xml:space="preserve">This research employs curiosity to ask the question </w:t>
+      </w:r>
+      <w:r>
+        <w:rPr>
+          <w:szCs w:val="17"/>
+        </w:rPr>
+        <w:t>of whether</w:t>
+      </w:r>
+      <w:r>
+        <w:rPr>
+          <w:szCs w:val="17"/>
+        </w:rPr>
+        <w:t xml:space="preserve"> robots could be simple enough to </w:t>
+      </w:r>
+      <w:proofErr w:type="gramStart"/>
+      <w:r>
+        <w:rPr>
+          <w:szCs w:val="17"/>
+        </w:rPr>
+        <w:t>be designed</w:t>
+      </w:r>
+      <w:proofErr w:type="gramEnd"/>
+      <w:r>
+        <w:rPr>
+          <w:szCs w:val="17"/>
+        </w:rPr>
+        <w:t xml:space="preserve"> and built by undergraduate and high school students. </w:t>
+      </w:r>
+      <w:r>
+        <w:rPr>
+          <w:szCs w:val="17"/>
+        </w:rPr>
+        <w:t xml:space="preserve">With STEM education on the rise, many educators are looking to introduce engineering </w:t>
+      </w:r>
+      <w:r>
+        <w:rPr>
+          <w:szCs w:val="17"/>
+        </w:rPr>
+        <w:t xml:space="preserve">and technology at younger ages. </w:t>
+      </w:r>
+      <w:r>
+        <w:rPr>
+          <w:szCs w:val="17"/>
+        </w:rPr>
+        <w:t xml:space="preserve">If a system for designing and building low-cost robots could </w:t>
+      </w:r>
+      <w:proofErr w:type="gramStart"/>
+      <w:r>
+        <w:rPr>
+          <w:szCs w:val="17"/>
+        </w:rPr>
+        <w:t>be developed</w:t>
+      </w:r>
+      <w:proofErr w:type="gramEnd"/>
+      <w:r>
+        <w:rPr>
+          <w:szCs w:val="17"/>
+        </w:rPr>
+        <w:t xml:space="preserve">, </w:t>
+      </w:r>
+      <w:r>
+        <w:rPr>
+          <w:szCs w:val="17"/>
+        </w:rPr>
+        <w:t>then students could use this system to design and build robots of their own from scratch, rather than relying on kits.</w:t>
+      </w:r>
+      <w:r>
+        <w:rPr>
+          <w:szCs w:val="17"/>
+        </w:rPr>
+        <w:t xml:space="preserve"> </w:t>
+      </w:r>
+    </w:p>
+    <w:p>
+      <w:pPr>
+        <w:pStyle w:val="textbox"/>
+        <w:spacing w:before="0" w:beforeAutospacing="0" w:after="0" w:afterAutospacing="0"/>
+        <w:rPr>
+          <w:rFonts w:ascii="Arial" w:hAnsi="Arial" w:cs="Arial"/>
+          <w:b/>
+          <w:sz w:val="17"/>
+          <w:szCs w:val="17"/>
+        </w:rPr>
+      </w:pPr>
+      <w:r>
+        <w:rPr>
+          <w:rFonts w:ascii="Arial" w:hAnsi="Arial" w:cs="Arial"/>
+          <w:b/>
+          <w:sz w:val="17"/>
+          <w:szCs w:val="17"/>
+        </w:rPr>
         <w:t xml:space="preserve">Connections </w:t>
       </w:r>
     </w:p>
     <w:p>
       <w:pPr>
         <w:pStyle w:val="textbox"/>
-        <w:rPr>
-          <w:rFonts w:ascii="Arial" w:hAnsi="Arial" w:cs="Arial"/>
-          <w:sz w:val="17"/>
-          <w:szCs w:val="17"/>
-        </w:rPr>
-      </w:pPr>
-      <w:r>
-        <w:rPr>
-          <w:rFonts w:ascii="Arial" w:hAnsi="Arial" w:cs="Arial"/>
-          <w:sz w:val="17"/>
-          <w:szCs w:val="17"/>
-        </w:rPr>
-        <w:t>&lt;Explain the connections you will make from multiple resources to ensure your research or project results in a valuable solution for all stakehos. If attending a conference, explain the connections you will make as a result of your participatio</w:t>
-      </w:r>
-      <w:r>
-        <w:rPr>
-          <w:rFonts w:ascii="Arial" w:hAnsi="Arial" w:cs="Arial"/>
-          <w:sz w:val="17"/>
-          <w:szCs w:val="17"/>
-        </w:rPr>
-        <w:t>n.</w:t>
-      </w:r>
-      <w:r>
-        <w:rPr>
-          <w:rFonts w:ascii="Arial" w:hAnsi="Arial" w:cs="Arial"/>
-          <w:sz w:val="17"/>
-          <w:szCs w:val="17"/>
-        </w:rPr>
-        <w:t>Possible connections can be made through: coursework, research, faculty, industry contacts,experiences</w:t>
-      </w:r>
-      <w:r>
-        <w:rPr>
-          <w:rFonts w:ascii="Arial" w:hAnsi="Arial" w:cs="Arial"/>
-          <w:sz w:val="17"/>
-          <w:szCs w:val="17"/>
-        </w:rPr>
-        <w:t>,</w:t>
+        <w:spacing w:before="0" w:beforeAutospacing="0" w:after="0" w:afterAutospacing="0"/>
+        <w:rPr>
+          <w:rFonts w:ascii="Arial" w:hAnsi="Arial" w:cs="Arial"/>
+          <w:sz w:val="17"/>
+          <w:szCs w:val="17"/>
+        </w:rPr>
+      </w:pPr>
+      <w:r>
+        <w:rPr>
+          <w:rFonts w:ascii="Arial" w:hAnsi="Arial" w:cs="Arial"/>
+          <w:sz w:val="17"/>
+          <w:szCs w:val="17"/>
+        </w:rPr>
+        <w:t>&lt;Explain the connections you will make from multiple resources to ensure your research or project results in a valuable solution for all stakeho</w:t>
+      </w:r>
+      <w:r>
+        <w:rPr>
+          <w:rFonts w:ascii="Arial" w:hAnsi="Arial" w:cs="Arial"/>
+          <w:sz w:val="17"/>
+          <w:szCs w:val="17"/>
+        </w:rPr>
+        <w:t>lder</w:t>
+      </w:r>
+      <w:r>
+        <w:rPr>
+          <w:rFonts w:ascii="Arial" w:hAnsi="Arial" w:cs="Arial"/>
+          <w:sz w:val="17"/>
+          <w:szCs w:val="17"/>
+        </w:rPr>
+        <w:t xml:space="preserve">s. If attending a conference, explain the connections you will make </w:t>
+      </w:r>
+      <w:proofErr w:type="gramStart"/>
+      <w:r>
+        <w:rPr>
+          <w:rFonts w:ascii="Arial" w:hAnsi="Arial" w:cs="Arial"/>
+          <w:sz w:val="17"/>
+          <w:szCs w:val="17"/>
+        </w:rPr>
+        <w:t>as a result of</w:t>
+      </w:r>
+      <w:proofErr w:type="gramEnd"/>
+      <w:r>
+        <w:rPr>
+          <w:rFonts w:ascii="Arial" w:hAnsi="Arial" w:cs="Arial"/>
+          <w:sz w:val="17"/>
+          <w:szCs w:val="17"/>
+        </w:rPr>
+        <w:t xml:space="preserve"> your participation.</w:t>
+      </w:r>
+      <w:r>
+        <w:rPr>
+          <w:rFonts w:ascii="Arial" w:hAnsi="Arial" w:cs="Arial"/>
+          <w:sz w:val="17"/>
+          <w:szCs w:val="17"/>
+        </w:rPr>
+        <w:t xml:space="preserve"> </w:t>
+      </w:r>
+      <w:proofErr w:type="gramStart"/>
+      <w:r>
+        <w:rPr>
+          <w:rFonts w:ascii="Arial" w:hAnsi="Arial" w:cs="Arial"/>
+          <w:sz w:val="17"/>
+          <w:szCs w:val="17"/>
+        </w:rPr>
+        <w:t>Possible connections</w:t>
+      </w:r>
+      <w:proofErr w:type="gramEnd"/>
+      <w:r>
+        <w:rPr>
+          <w:rFonts w:ascii="Arial" w:hAnsi="Arial" w:cs="Arial"/>
+          <w:sz w:val="17"/>
+          <w:szCs w:val="17"/>
+        </w:rPr>
+        <w:t xml:space="preserve"> can be made through: coursework, research, faculty, industry contacts,</w:t>
+      </w:r>
+      <w:r>
+        <w:rPr>
+          <w:rFonts w:ascii="Arial" w:hAnsi="Arial" w:cs="Arial"/>
+          <w:sz w:val="17"/>
+          <w:szCs w:val="17"/>
+        </w:rPr>
+        <w:t xml:space="preserve"> </w:t>
+      </w:r>
+      <w:r>
+        <w:rPr>
+          <w:rFonts w:ascii="Arial" w:hAnsi="Arial" w:cs="Arial"/>
+          <w:sz w:val="17"/>
+          <w:szCs w:val="17"/>
+        </w:rPr>
+        <w:t>experiences,</w:t>
+      </w:r>
+      <w:r>
+        <w:rPr>
+          <w:rFonts w:ascii="Arial" w:hAnsi="Arial" w:cs="Arial"/>
+          <w:sz w:val="17"/>
+          <w:szCs w:val="17"/>
+        </w:rPr>
+        <w:t xml:space="preserve"> </w:t>
       </w:r>
       <w:r>
         <w:rPr>
@@ -341,6 +833,190 @@
     <w:p>
       <w:pPr>
         <w:pStyle w:val="textbox"/>
+        <w:spacing w:before="0" w:beforeAutospacing="0" w:after="0" w:afterAutospacing="0"/>
+        <w:rPr>
+          <w:szCs w:val="17"/>
+        </w:rPr>
+      </w:pPr>
+      <w:r>
+        <w:rPr>
+          <w:szCs w:val="17"/>
+        </w:rPr>
+        <w:t xml:space="preserve">One solution to the problem of making robots cheap and simple enough for students to </w:t>
+      </w:r>
+      <w:r>
+        <w:rPr>
+          <w:szCs w:val="17"/>
+        </w:rPr>
+        <w:t xml:space="preserve">build is laminate construction. Foldable robots </w:t>
+      </w:r>
+      <w:proofErr w:type="gramStart"/>
+      <w:r>
+        <w:rPr>
+          <w:szCs w:val="17"/>
+        </w:rPr>
+        <w:t>are constructed</w:t>
+      </w:r>
+      <w:proofErr w:type="gramEnd"/>
+      <w:r>
+        <w:rPr>
+          <w:szCs w:val="17"/>
+        </w:rPr>
+        <w:t xml:space="preserve"> from cheap planar materials that are laser-cut into the desired</w:t>
+      </w:r>
+      <w:r>
+        <w:rPr>
+          <w:szCs w:val="17"/>
+        </w:rPr>
+        <w:t xml:space="preserve"> </w:t>
+      </w:r>
+      <w:r>
+        <w:rPr>
+          <w:szCs w:val="17"/>
+        </w:rPr>
+        <w:t xml:space="preserve">shape and then laminated together into the finished device. </w:t>
+      </w:r>
+      <w:r>
+        <w:rPr>
+          <w:szCs w:val="17"/>
+        </w:rPr>
+        <w:t>I have been working in Dr. Aukes’ lab building foldable</w:t>
+      </w:r>
+      <w:r>
+        <w:rPr>
+          <w:szCs w:val="17"/>
+        </w:rPr>
+        <w:t xml:space="preserve"> laminate</w:t>
+      </w:r>
+      <w:r>
+        <w:rPr>
+          <w:szCs w:val="17"/>
+        </w:rPr>
+        <w:t xml:space="preserve"> robots</w:t>
+      </w:r>
+      <w:r>
+        <w:rPr>
+          <w:szCs w:val="17"/>
+        </w:rPr>
+        <w:t xml:space="preserve"> </w:t>
+      </w:r>
+      <w:r>
+        <w:rPr>
+          <w:szCs w:val="17"/>
+        </w:rPr>
+        <w:t>for the past two semesters</w:t>
+      </w:r>
+      <w:r>
+        <w:rPr>
+          <w:szCs w:val="17"/>
+        </w:rPr>
+        <w:t>, developing force-sensing and simulation solutions</w:t>
+      </w:r>
+      <w:r>
+        <w:rPr>
+          <w:szCs w:val="17"/>
+        </w:rPr>
+        <w:t xml:space="preserve"> </w:t>
+      </w:r>
+      <w:r>
+        <w:rPr>
+          <w:szCs w:val="17"/>
+        </w:rPr>
+        <w:t>for foldable robots.</w:t>
+      </w:r>
+      <w:r>
+        <w:rPr>
+          <w:szCs w:val="17"/>
+        </w:rPr>
+        <w:t xml:space="preserve"> This prior work brought together many published sources, such as </w:t>
+      </w:r>
+      <w:proofErr w:type="gramStart"/>
+      <w:r>
+        <w:rPr>
+          <w:szCs w:val="17"/>
+        </w:rPr>
+        <w:t>utilizing</w:t>
+      </w:r>
+      <w:proofErr w:type="gramEnd"/>
+      <w:r>
+        <w:rPr>
+          <w:szCs w:val="17"/>
+        </w:rPr>
+        <w:t xml:space="preserve"> </w:t>
+      </w:r>
+      <w:r>
+        <w:rPr>
+          <w:szCs w:val="17"/>
+        </w:rPr>
+        <w:t xml:space="preserve">a leg design inspired by the robot </w:t>
+      </w:r>
+      <w:proofErr w:type="spellStart"/>
+      <w:r>
+        <w:rPr>
+          <w:szCs w:val="17"/>
+        </w:rPr>
+        <w:t>Atrias</w:t>
+      </w:r>
+      <w:proofErr w:type="spellEnd"/>
+      <w:r>
+        <w:rPr>
+          <w:szCs w:val="17"/>
+        </w:rPr>
+        <w:t xml:space="preserve"> and comparing </w:t>
+      </w:r>
+      <w:r>
+        <w:rPr>
+          <w:szCs w:val="17"/>
+        </w:rPr>
+        <w:t>experimental</w:t>
+      </w:r>
+      <w:r>
+        <w:rPr>
+          <w:szCs w:val="17"/>
+        </w:rPr>
+        <w:t xml:space="preserve"> methods with half a dozen </w:t>
+      </w:r>
+      <w:r>
+        <w:rPr>
+          <w:szCs w:val="17"/>
+        </w:rPr>
+        <w:t>research articles on jumping robots</w:t>
+      </w:r>
+      <w:r>
+        <w:rPr>
+          <w:szCs w:val="17"/>
+        </w:rPr>
+        <w:t>.</w:t>
+      </w:r>
+      <w:r>
+        <w:rPr>
+          <w:szCs w:val="17"/>
+        </w:rPr>
+        <w:t xml:space="preserve"> </w:t>
+      </w:r>
+      <w:r>
+        <w:rPr>
+          <w:szCs w:val="17"/>
+        </w:rPr>
+        <w:t>This research will bring together this prior work as well as the me</w:t>
+      </w:r>
+      <w:r>
+        <w:rPr>
+          <w:szCs w:val="17"/>
+        </w:rPr>
+        <w:t xml:space="preserve">ntorship of Dr. Aukes to develop a locomotive robot </w:t>
+      </w:r>
+      <w:r>
+        <w:rPr>
+          <w:szCs w:val="17"/>
+        </w:rPr>
+        <w:t>platform using laminate materials.</w:t>
+      </w:r>
+    </w:p>
+    <w:p>
+      <w:pPr>
+        <w:pStyle w:val="textbox"/>
+        <w:spacing w:before="0" w:beforeAutospacing="0" w:after="0" w:afterAutospacing="0"/>
         <w:rPr>
           <w:rFonts w:ascii="Arial" w:hAnsi="Arial" w:cs="Arial"/>
           <w:b/>
@@ -361,22 +1037,290 @@
     <w:p>
       <w:pPr>
         <w:pStyle w:val="textbox"/>
-        <w:rPr>
-          <w:rFonts w:ascii="Arial" w:hAnsi="Arial" w:cs="Arial"/>
-          <w:sz w:val="17"/>
-          <w:szCs w:val="17"/>
-        </w:rPr>
-      </w:pPr>
-      <w:r>
-        <w:rPr>
-          <w:rFonts w:ascii="Arial" w:hAnsi="Arial" w:cs="Arial"/>
-          <w:sz w:val="17"/>
-          <w:szCs w:val="17"/>
-        </w:rPr>
-        <w:t xml:space="preserve">&lt;Explain how your project or conference attendance will create value for you and/or others.&gt; </w:t>
-      </w:r>
-    </w:p>
-    <w:p/>
+        <w:spacing w:before="0" w:beforeAutospacing="0" w:after="0" w:afterAutospacing="0"/>
+        <w:rPr>
+          <w:rFonts w:ascii="Arial" w:hAnsi="Arial" w:cs="Arial"/>
+          <w:sz w:val="17"/>
+          <w:szCs w:val="17"/>
+        </w:rPr>
+      </w:pPr>
+      <w:r>
+        <w:rPr>
+          <w:rFonts w:ascii="Arial" w:hAnsi="Arial" w:cs="Arial"/>
+          <w:sz w:val="17"/>
+          <w:szCs w:val="17"/>
+        </w:rPr>
+        <w:t xml:space="preserve">&lt;Explain how your project will create value for you and/or others.&gt; </w:t>
+      </w:r>
+    </w:p>
+    <w:p>
+      <w:pPr>
+        <w:spacing w:after="0"/>
+        <w:rPr>
+          <w:rFonts w:ascii="Times New Roman" w:hAnsi="Times New Roman" w:cs="Times New Roman"/>
+          <w:sz w:val="24"/>
+          <w:szCs w:val="24"/>
+        </w:rPr>
+      </w:pPr>
+      <w:r>
+        <w:rPr>
+          <w:rFonts w:ascii="Times New Roman" w:hAnsi="Times New Roman" w:cs="Times New Roman"/>
+          <w:sz w:val="24"/>
+          <w:szCs w:val="24"/>
+        </w:rPr>
+        <w:t xml:space="preserve">Throughout the process, emphasis will be placed on developing not just the robot itself, but also tools and methods that can be </w:t>
+      </w:r>
+      <w:proofErr w:type="gramStart"/>
+      <w:r>
+        <w:rPr>
+          <w:rFonts w:ascii="Times New Roman" w:hAnsi="Times New Roman" w:cs="Times New Roman"/>
+          <w:sz w:val="24"/>
+          <w:szCs w:val="24"/>
+        </w:rPr>
+        <w:t>utilized</w:t>
+      </w:r>
+      <w:proofErr w:type="gramEnd"/>
+      <w:r>
+        <w:rPr>
+          <w:rFonts w:ascii="Times New Roman" w:hAnsi="Times New Roman" w:cs="Times New Roman"/>
+          <w:sz w:val="24"/>
+          <w:szCs w:val="24"/>
+        </w:rPr>
+        <w:t xml:space="preserve"> by others to build robots of their own. </w:t>
+      </w:r>
+      <w:r>
+        <w:rPr>
+          <w:rFonts w:ascii="Times New Roman" w:hAnsi="Times New Roman" w:cs="Times New Roman"/>
+          <w:sz w:val="24"/>
+          <w:szCs w:val="24"/>
+        </w:rPr>
+        <w:t xml:space="preserve">For example, </w:t>
+      </w:r>
+      <w:proofErr w:type="gramStart"/>
+      <w:r>
+        <w:rPr>
+          <w:rFonts w:ascii="Times New Roman" w:hAnsi="Times New Roman" w:cs="Times New Roman"/>
+          <w:sz w:val="24"/>
+          <w:szCs w:val="24"/>
+        </w:rPr>
+        <w:t>in order to</w:t>
+      </w:r>
+      <w:proofErr w:type="gramEnd"/>
+      <w:r>
+        <w:rPr>
+          <w:rFonts w:ascii="Times New Roman" w:hAnsi="Times New Roman" w:cs="Times New Roman"/>
+          <w:sz w:val="24"/>
+          <w:szCs w:val="24"/>
+        </w:rPr>
+        <w:t xml:space="preserve"> simulate a robot leg design, </w:t>
+      </w:r>
+      <w:r>
+        <w:rPr>
+          <w:rFonts w:ascii="Times New Roman" w:hAnsi="Times New Roman" w:cs="Times New Roman"/>
+          <w:sz w:val="24"/>
+          <w:szCs w:val="24"/>
+        </w:rPr>
+        <w:t>the game engine Unity</w:t>
+      </w:r>
+      <w:r>
+        <w:rPr>
+          <w:rFonts w:ascii="Times New Roman" w:hAnsi="Times New Roman" w:cs="Times New Roman"/>
+          <w:sz w:val="24"/>
+          <w:szCs w:val="24"/>
+        </w:rPr>
+        <w:t xml:space="preserve"> </w:t>
+      </w:r>
+      <w:r>
+        <w:rPr>
+          <w:rFonts w:ascii="Times New Roman" w:hAnsi="Times New Roman" w:cs="Times New Roman"/>
+          <w:sz w:val="24"/>
+          <w:szCs w:val="24"/>
+        </w:rPr>
+        <w:t>was</w:t>
+      </w:r>
+      <w:r>
+        <w:rPr>
+          <w:rFonts w:ascii="Times New Roman" w:hAnsi="Times New Roman" w:cs="Times New Roman"/>
+          <w:sz w:val="24"/>
+          <w:szCs w:val="24"/>
+        </w:rPr>
+        <w:t xml:space="preserve"> used in prior work in favor of more expensive and specialized software.</w:t>
+      </w:r>
+      <w:r>
+        <w:rPr>
+          <w:rFonts w:ascii="Times New Roman" w:hAnsi="Times New Roman" w:cs="Times New Roman"/>
+          <w:sz w:val="24"/>
+          <w:szCs w:val="24"/>
+        </w:rPr>
+        <w:t xml:space="preserve"> By taking advantage of more accessible options</w:t>
+      </w:r>
+      <w:r>
+        <w:rPr>
+          <w:rFonts w:ascii="Times New Roman" w:hAnsi="Times New Roman" w:cs="Times New Roman"/>
+          <w:sz w:val="24"/>
+          <w:szCs w:val="24"/>
+        </w:rPr>
+        <w:t xml:space="preserve"> and developing them beyon</w:t>
+      </w:r>
+      <w:r>
+        <w:rPr>
+          <w:rFonts w:ascii="Times New Roman" w:hAnsi="Times New Roman" w:cs="Times New Roman"/>
+          <w:sz w:val="24"/>
+          <w:szCs w:val="24"/>
+        </w:rPr>
+        <w:t>d</w:t>
+      </w:r>
+      <w:r>
+        <w:rPr>
+          <w:rFonts w:ascii="Times New Roman" w:hAnsi="Times New Roman" w:cs="Times New Roman"/>
+          <w:sz w:val="24"/>
+          <w:szCs w:val="24"/>
+        </w:rPr>
+        <w:t xml:space="preserve"> their intended use, </w:t>
+      </w:r>
+      <w:r>
+        <w:rPr>
+          <w:rFonts w:ascii="Times New Roman" w:hAnsi="Times New Roman" w:cs="Times New Roman"/>
+          <w:sz w:val="24"/>
+          <w:szCs w:val="24"/>
+        </w:rPr>
+        <w:t xml:space="preserve">methods can </w:t>
+      </w:r>
+      <w:proofErr w:type="gramStart"/>
+      <w:r>
+        <w:rPr>
+          <w:rFonts w:ascii="Times New Roman" w:hAnsi="Times New Roman" w:cs="Times New Roman"/>
+          <w:sz w:val="24"/>
+          <w:szCs w:val="24"/>
+        </w:rPr>
+        <w:t>be developed</w:t>
+      </w:r>
+      <w:proofErr w:type="gramEnd"/>
+      <w:r>
+        <w:rPr>
+          <w:rFonts w:ascii="Times New Roman" w:hAnsi="Times New Roman" w:cs="Times New Roman"/>
+          <w:sz w:val="24"/>
+          <w:szCs w:val="24"/>
+        </w:rPr>
+        <w:t xml:space="preserve"> that are more accessible for students and educators. </w:t>
+      </w:r>
+      <w:r>
+        <w:rPr>
+          <w:rFonts w:ascii="Times New Roman" w:hAnsi="Times New Roman" w:cs="Times New Roman"/>
+          <w:sz w:val="24"/>
+          <w:szCs w:val="24"/>
+        </w:rPr>
+        <w:t xml:space="preserve">This work will result in </w:t>
+      </w:r>
+      <w:r>
+        <w:rPr>
+          <w:rFonts w:ascii="Times New Roman" w:hAnsi="Times New Roman" w:cs="Times New Roman"/>
+          <w:sz w:val="24"/>
+          <w:szCs w:val="24"/>
+        </w:rPr>
+        <w:t xml:space="preserve">a demonstration of how laminate techniques can </w:t>
+      </w:r>
+      <w:proofErr w:type="gramStart"/>
+      <w:r>
+        <w:rPr>
+          <w:rFonts w:ascii="Times New Roman" w:hAnsi="Times New Roman" w:cs="Times New Roman"/>
+          <w:sz w:val="24"/>
+          <w:szCs w:val="24"/>
+        </w:rPr>
+        <w:t>be used</w:t>
+      </w:r>
+      <w:proofErr w:type="gramEnd"/>
+      <w:r>
+        <w:rPr>
+          <w:rFonts w:ascii="Times New Roman" w:hAnsi="Times New Roman" w:cs="Times New Roman"/>
+          <w:sz w:val="24"/>
+          <w:szCs w:val="24"/>
+        </w:rPr>
+        <w:t xml:space="preserve"> to build performance robots. </w:t>
+      </w:r>
+      <w:r>
+        <w:rPr>
+          <w:rFonts w:ascii="Times New Roman" w:hAnsi="Times New Roman" w:cs="Times New Roman"/>
+          <w:sz w:val="24"/>
+          <w:szCs w:val="24"/>
+        </w:rPr>
+        <w:t>These same techniques can the</w:t>
+      </w:r>
+      <w:r>
+        <w:rPr>
+          <w:rFonts w:ascii="Times New Roman" w:hAnsi="Times New Roman" w:cs="Times New Roman"/>
+          <w:sz w:val="24"/>
+          <w:szCs w:val="24"/>
+        </w:rPr>
+        <w:t>n</w:t>
+      </w:r>
+      <w:r>
+        <w:rPr>
+          <w:rFonts w:ascii="Times New Roman" w:hAnsi="Times New Roman" w:cs="Times New Roman"/>
+          <w:sz w:val="24"/>
+          <w:szCs w:val="24"/>
+        </w:rPr>
+        <w:t xml:space="preserve"> be </w:t>
+      </w:r>
+      <w:r>
+        <w:rPr>
+          <w:rFonts w:ascii="Times New Roman" w:hAnsi="Times New Roman" w:cs="Times New Roman"/>
+          <w:sz w:val="24"/>
+          <w:szCs w:val="24"/>
+        </w:rPr>
+        <w:t xml:space="preserve">used by students to build their own robots </w:t>
+      </w:r>
+      <w:r>
+        <w:rPr>
+          <w:rFonts w:ascii="Times New Roman" w:hAnsi="Times New Roman" w:cs="Times New Roman"/>
+          <w:sz w:val="24"/>
+          <w:szCs w:val="24"/>
+        </w:rPr>
+        <w:t xml:space="preserve">and </w:t>
+      </w:r>
+      <w:proofErr w:type="gramStart"/>
+      <w:r>
+        <w:rPr>
+          <w:rFonts w:ascii="Times New Roman" w:hAnsi="Times New Roman" w:cs="Times New Roman"/>
+          <w:sz w:val="24"/>
+          <w:szCs w:val="24"/>
+        </w:rPr>
+        <w:t>optimize</w:t>
+      </w:r>
+      <w:proofErr w:type="gramEnd"/>
+      <w:r>
+        <w:rPr>
+          <w:rFonts w:ascii="Times New Roman" w:hAnsi="Times New Roman" w:cs="Times New Roman"/>
+          <w:sz w:val="24"/>
+          <w:szCs w:val="24"/>
+        </w:rPr>
+        <w:t xml:space="preserve"> them with unique</w:t>
+      </w:r>
+      <w:r>
+        <w:rPr>
+          <w:rFonts w:ascii="Times New Roman" w:hAnsi="Times New Roman" w:cs="Times New Roman"/>
+          <w:sz w:val="24"/>
+          <w:szCs w:val="24"/>
+        </w:rPr>
+        <w:t xml:space="preserve"> constraints</w:t>
+      </w:r>
+      <w:r>
+        <w:rPr>
+          <w:rFonts w:ascii="Times New Roman" w:hAnsi="Times New Roman" w:cs="Times New Roman"/>
+          <w:sz w:val="24"/>
+          <w:szCs w:val="24"/>
+        </w:rPr>
+        <w:t xml:space="preserve"> and object</w:t>
+      </w:r>
+      <w:r>
+        <w:rPr>
+          <w:rFonts w:ascii="Times New Roman" w:hAnsi="Times New Roman" w:cs="Times New Roman"/>
+          <w:sz w:val="24"/>
+          <w:szCs w:val="24"/>
+        </w:rPr>
+        <w:t xml:space="preserve">ives. </w:t>
+      </w:r>
+    </w:p>
     <w:sectPr>
       <w:pgSz w:w="12240" w:h="15840"/>
       <w:pgMar w:top="1440" w:right="1440" w:bottom="1440" w:left="1440" w:header="720" w:footer="720" w:gutter="0"/>
@@ -1485,4 +2429,16 @@
     </a:ext>
   </a:extLst>
 </a:theme>
+</file>
+
+<file path=customXml/item1.xml><?xml version="1.0" encoding="utf-8"?>
+<b:Sources xmlns:b="http://schemas.openxmlformats.org/officeDocument/2006/bibliography" xmlns="http://schemas.openxmlformats.org/officeDocument/2006/bibliography" SelectedStyle="\CHICAGO.XSL" StyleName="Chicago" Version="16"/>
+</file>
+
+<file path=customXml/itemProps1.xml><?xml version="1.0" encoding="utf-8"?>
+<ds:datastoreItem xmlns:ds="http://schemas.openxmlformats.org/officeDocument/2006/customXml" ds:itemID="{1043A31B-EDCB-4AED-BDE7-365515C91002}">
+  <ds:schemaRefs>
+    <ds:schemaRef ds:uri="http://schemas.openxmlformats.org/officeDocument/2006/bibliography"/>
+  </ds:schemaRefs>
+</ds:datastoreItem>
 </file>
</xml_diff>